<commit_message>
Debate de IA, introduccion programacion
</commit_message>
<xml_diff>
--- a/ModelosInteligenciaArtificial/Introducion/Actividad1-JulianBSL.docx
+++ b/ModelosInteligenciaArtificial/Introducion/Actividad1-JulianBSL.docx
@@ -91,25 +91,7 @@
           <w:sz w:val="24"/>
           <w:szCs w:val="24"/>
         </w:rPr>
-        <w:t xml:space="preserve"> en un auge gracias a las herramientas de IA generativa (</w:t>
-      </w:r>
-      <w:proofErr w:type="spellStart"/>
-      <w:r>
-        <w:rPr>
-          <w:rFonts w:ascii="Arial" w:hAnsi="Arial" w:cs="Arial"/>
-          <w:sz w:val="24"/>
-          <w:szCs w:val="24"/>
-        </w:rPr>
-        <w:t>Chatbot</w:t>
-      </w:r>
-      <w:proofErr w:type="spellEnd"/>
-      <w:r>
-        <w:rPr>
-          <w:rFonts w:ascii="Arial" w:hAnsi="Arial" w:cs="Arial"/>
-          <w:sz w:val="24"/>
-          <w:szCs w:val="24"/>
-        </w:rPr>
-        <w:t>, generación imágenes).</w:t>
+        <w:t xml:space="preserve"> en un auge gracias a las herramientas de IA generativa (Chatbot, generación imágenes).</w:t>
       </w:r>
     </w:p>
     <w:p>
@@ -150,7 +132,7 @@
     </w:p>
     <w:p>
       <w:pPr>
-        <w:pStyle w:val="ListParagraph"/>
+        <w:pStyle w:val="Prrafodelista"/>
         <w:numPr>
           <w:ilvl w:val="0"/>
           <w:numId w:val="1"/>
@@ -189,7 +171,7 @@
     </w:p>
     <w:p>
       <w:pPr>
-        <w:pStyle w:val="ListParagraph"/>
+        <w:pStyle w:val="Prrafodelista"/>
         <w:numPr>
           <w:ilvl w:val="0"/>
           <w:numId w:val="1"/>
@@ -212,7 +194,7 @@
     </w:p>
     <w:p>
       <w:pPr>
-        <w:pStyle w:val="ListParagraph"/>
+        <w:pStyle w:val="Prrafodelista"/>
         <w:numPr>
           <w:ilvl w:val="0"/>
           <w:numId w:val="1"/>
@@ -253,7 +235,7 @@
     </w:p>
     <w:p>
       <w:pPr>
-        <w:pStyle w:val="ListParagraph"/>
+        <w:pStyle w:val="Prrafodelista"/>
         <w:numPr>
           <w:ilvl w:val="0"/>
           <w:numId w:val="1"/>
@@ -276,7 +258,7 @@
     </w:p>
     <w:p>
       <w:pPr>
-        <w:pStyle w:val="ListParagraph"/>
+        <w:pStyle w:val="Prrafodelista"/>
         <w:numPr>
           <w:ilvl w:val="0"/>
           <w:numId w:val="1"/>
@@ -299,7 +281,7 @@
     </w:p>
     <w:p>
       <w:pPr>
-        <w:pStyle w:val="ListParagraph"/>
+        <w:pStyle w:val="Prrafodelista"/>
         <w:numPr>
           <w:ilvl w:val="0"/>
           <w:numId w:val="1"/>
@@ -322,7 +304,7 @@
     </w:p>
     <w:p>
       <w:pPr>
-        <w:pStyle w:val="ListParagraph"/>
+        <w:pStyle w:val="Prrafodelista"/>
         <w:numPr>
           <w:ilvl w:val="0"/>
           <w:numId w:val="1"/>
@@ -345,7 +327,7 @@
     </w:p>
     <w:p>
       <w:pPr>
-        <w:pStyle w:val="ListParagraph"/>
+        <w:pStyle w:val="Prrafodelista"/>
         <w:numPr>
           <w:ilvl w:val="0"/>
           <w:numId w:val="1"/>
@@ -368,7 +350,7 @@
     </w:p>
     <w:p>
       <w:pPr>
-        <w:pStyle w:val="ListParagraph"/>
+        <w:pStyle w:val="Prrafodelista"/>
         <w:numPr>
           <w:ilvl w:val="0"/>
           <w:numId w:val="1"/>
@@ -391,7 +373,7 @@
     </w:p>
     <w:p>
       <w:pPr>
-        <w:pStyle w:val="ListParagraph"/>
+        <w:pStyle w:val="Prrafodelista"/>
         <w:numPr>
           <w:ilvl w:val="0"/>
           <w:numId w:val="1"/>
@@ -414,7 +396,7 @@
     </w:p>
     <w:p>
       <w:pPr>
-        <w:pStyle w:val="ListParagraph"/>
+        <w:pStyle w:val="Prrafodelista"/>
         <w:numPr>
           <w:ilvl w:val="0"/>
           <w:numId w:val="1"/>
@@ -437,7 +419,7 @@
     </w:p>
     <w:p>
       <w:pPr>
-        <w:pStyle w:val="ListParagraph"/>
+        <w:pStyle w:val="Prrafodelista"/>
         <w:numPr>
           <w:ilvl w:val="0"/>
           <w:numId w:val="1"/>
@@ -558,6 +540,22 @@
         </w:rPr>
         <w:t xml:space="preserve">La fe ciega en la tecnología produce riegos que pueden tener grandes perjuicios. </w:t>
       </w:r>
+      <w:r>
+        <w:rPr>
+          <w:rFonts w:ascii="Arial" w:hAnsi="Arial" w:cs="Arial"/>
+          <w:sz w:val="24"/>
+          <w:szCs w:val="24"/>
+        </w:rPr>
+        <w:t>No tomar una decisión a tiempo esperando a que la tecnología lo solucione puede dar lugar actuaciones demasiados tardías</w:t>
+      </w:r>
+      <w:r>
+        <w:rPr>
+          <w:rFonts w:ascii="Arial" w:hAnsi="Arial" w:cs="Arial"/>
+          <w:sz w:val="24"/>
+          <w:szCs w:val="24"/>
+        </w:rPr>
+        <w:t>.</w:t>
+      </w:r>
     </w:p>
     <w:p>
       <w:pPr>
@@ -592,16 +590,14 @@
         </w:rPr>
         <w:t xml:space="preserve"> pero no minar la autonomía humana.</w:t>
       </w:r>
-    </w:p>
-    <w:p>
-      <w:pPr>
-        <w:jc w:val="both"/>
-        <w:rPr>
-          <w:rFonts w:ascii="Arial" w:hAnsi="Arial" w:cs="Arial"/>
-          <w:sz w:val="24"/>
-          <w:szCs w:val="24"/>
-        </w:rPr>
-      </w:pPr>
+      <w:r>
+        <w:rPr>
+          <w:rFonts w:ascii="Arial" w:hAnsi="Arial" w:cs="Arial"/>
+          <w:sz w:val="24"/>
+          <w:szCs w:val="24"/>
+        </w:rPr>
+        <w:t xml:space="preserve"> </w:t>
+      </w:r>
       <w:r>
         <w:rPr>
           <w:rFonts w:ascii="Arial" w:hAnsi="Arial" w:cs="Arial"/>
@@ -610,528 +606,137 @@
         </w:rPr>
         <w:t>Operativa tecnológica, decisión humana</w:t>
       </w:r>
-    </w:p>
-    <w:p>
-      <w:pPr>
-        <w:jc w:val="both"/>
-        <w:rPr>
-          <w:rFonts w:ascii="Arial" w:hAnsi="Arial" w:cs="Arial"/>
-          <w:sz w:val="24"/>
-          <w:szCs w:val="24"/>
-        </w:rPr>
-      </w:pPr>
-      <w:r>
-        <w:rPr>
-          <w:rFonts w:ascii="Arial" w:hAnsi="Arial" w:cs="Arial"/>
-          <w:sz w:val="24"/>
-          <w:szCs w:val="24"/>
-        </w:rPr>
-        <w:t>La responsabilidad nunca puede ser la de una máquina</w:t>
-      </w:r>
-    </w:p>
-    <w:p>
-      <w:pPr>
-        <w:jc w:val="both"/>
-        <w:rPr>
-          <w:rFonts w:ascii="Arial" w:hAnsi="Arial" w:cs="Arial"/>
-          <w:sz w:val="24"/>
-          <w:szCs w:val="24"/>
-        </w:rPr>
-      </w:pPr>
-      <w:r>
-        <w:rPr>
-          <w:rFonts w:ascii="Arial" w:hAnsi="Arial" w:cs="Arial"/>
-          <w:sz w:val="24"/>
-          <w:szCs w:val="24"/>
-        </w:rPr>
-        <w:t>La importancia de saber interpretar los datos es crucial</w:t>
-      </w:r>
-    </w:p>
-    <w:p>
-      <w:pPr>
-        <w:jc w:val="both"/>
-        <w:rPr>
-          <w:rFonts w:ascii="Arial" w:hAnsi="Arial" w:cs="Arial"/>
-          <w:sz w:val="24"/>
-          <w:szCs w:val="24"/>
-        </w:rPr>
-      </w:pPr>
-      <w:r>
-        <w:rPr>
-          <w:rFonts w:ascii="Arial" w:hAnsi="Arial" w:cs="Arial"/>
-          <w:sz w:val="24"/>
-          <w:szCs w:val="24"/>
-        </w:rPr>
-        <w:br w:type="page"/>
-      </w:r>
-    </w:p>
-    <w:p>
-      <w:pPr>
-        <w:jc w:val="both"/>
-        <w:rPr>
-          <w:rFonts w:ascii="Arial" w:hAnsi="Arial" w:cs="Arial"/>
-          <w:sz w:val="24"/>
-          <w:szCs w:val="24"/>
-        </w:rPr>
-      </w:pPr>
-      <w:r>
-        <w:rPr>
-          <w:rFonts w:ascii="Arial" w:hAnsi="Arial" w:cs="Arial"/>
-          <w:sz w:val="24"/>
-          <w:szCs w:val="24"/>
-        </w:rPr>
-        <w:lastRenderedPageBreak/>
-        <w:t>Artículo especifico 1: El lugar que ocupa la inteligencia artificial en el futuro del trabajo</w:t>
-      </w:r>
-    </w:p>
-    <w:p>
-      <w:pPr>
-        <w:jc w:val="both"/>
-        <w:rPr>
-          <w:rFonts w:ascii="Arial" w:hAnsi="Arial" w:cs="Arial"/>
-          <w:sz w:val="24"/>
-          <w:szCs w:val="24"/>
-        </w:rPr>
-      </w:pPr>
-      <w:r>
-        <w:rPr>
-          <w:rFonts w:ascii="Arial" w:hAnsi="Arial" w:cs="Arial"/>
-          <w:sz w:val="24"/>
-          <w:szCs w:val="24"/>
-        </w:rPr>
-        <w:t xml:space="preserve">Las nuevas tecnologías nos permiten tener un mejor </w:t>
-      </w:r>
-      <w:r>
-        <w:rPr>
-          <w:rFonts w:ascii="Arial" w:hAnsi="Arial" w:cs="Arial"/>
-          <w:sz w:val="24"/>
-          <w:szCs w:val="24"/>
-        </w:rPr>
-        <w:t>desempeño</w:t>
-      </w:r>
-      <w:r>
-        <w:rPr>
-          <w:rFonts w:ascii="Arial" w:hAnsi="Arial" w:cs="Arial"/>
-          <w:sz w:val="24"/>
-          <w:szCs w:val="24"/>
-        </w:rPr>
-        <w:t xml:space="preserve"> tanto en el ámbito laboral como personal </w:t>
-      </w:r>
-    </w:p>
-    <w:p>
-      <w:pPr>
-        <w:jc w:val="both"/>
-        <w:rPr>
-          <w:rFonts w:ascii="Arial" w:hAnsi="Arial" w:cs="Arial"/>
-          <w:sz w:val="24"/>
-          <w:szCs w:val="24"/>
-        </w:rPr>
-      </w:pPr>
-      <w:r>
-        <w:rPr>
-          <w:rFonts w:ascii="Arial" w:hAnsi="Arial" w:cs="Arial"/>
-          <w:sz w:val="24"/>
-          <w:szCs w:val="24"/>
-        </w:rPr>
-        <w:t xml:space="preserve">Sin </w:t>
-      </w:r>
-      <w:r>
-        <w:rPr>
-          <w:rFonts w:ascii="Arial" w:hAnsi="Arial" w:cs="Arial"/>
-          <w:sz w:val="24"/>
-          <w:szCs w:val="24"/>
-        </w:rPr>
-        <w:t>embargo,</w:t>
-      </w:r>
-      <w:r>
-        <w:rPr>
-          <w:rFonts w:ascii="Arial" w:hAnsi="Arial" w:cs="Arial"/>
-          <w:sz w:val="24"/>
-          <w:szCs w:val="24"/>
-        </w:rPr>
-        <w:t xml:space="preserve"> existes preocupaciones si esto puede conllevar a la pérdida de empleo.</w:t>
-      </w:r>
-    </w:p>
-    <w:p>
-      <w:pPr>
-        <w:jc w:val="both"/>
-        <w:rPr>
-          <w:rFonts w:ascii="Arial" w:hAnsi="Arial" w:cs="Arial"/>
-          <w:sz w:val="24"/>
-          <w:szCs w:val="24"/>
-        </w:rPr>
-      </w:pPr>
-      <w:r>
-        <w:rPr>
-          <w:rFonts w:ascii="Arial" w:hAnsi="Arial" w:cs="Arial"/>
-          <w:sz w:val="24"/>
-          <w:szCs w:val="24"/>
-        </w:rPr>
-        <w:t xml:space="preserve">A día de hoy estamos muy lejos de ser reemplazados por </w:t>
-      </w:r>
-      <w:proofErr w:type="gramStart"/>
-      <w:r>
-        <w:rPr>
-          <w:rFonts w:ascii="Arial" w:hAnsi="Arial" w:cs="Arial"/>
-          <w:sz w:val="24"/>
-          <w:szCs w:val="24"/>
-        </w:rPr>
-        <w:t>IA</w:t>
-      </w:r>
-      <w:proofErr w:type="gramEnd"/>
-      <w:r>
-        <w:rPr>
-          <w:rFonts w:ascii="Arial" w:hAnsi="Arial" w:cs="Arial"/>
-          <w:sz w:val="24"/>
-          <w:szCs w:val="24"/>
-        </w:rPr>
-        <w:t xml:space="preserve"> pero esta nos podrá ayudar en un gran abanico de tareas laborales y no laborales sobre todos de bajo nivel cognitivo</w:t>
-      </w:r>
-    </w:p>
-    <w:p>
-      <w:pPr>
-        <w:jc w:val="both"/>
-        <w:rPr>
-          <w:rFonts w:ascii="Arial" w:hAnsi="Arial" w:cs="Arial"/>
-          <w:sz w:val="24"/>
-          <w:szCs w:val="24"/>
-        </w:rPr>
-      </w:pPr>
-      <w:r>
-        <w:rPr>
-          <w:rFonts w:ascii="Arial" w:hAnsi="Arial" w:cs="Arial"/>
-          <w:sz w:val="24"/>
-          <w:szCs w:val="24"/>
-        </w:rPr>
-        <w:t xml:space="preserve">Un ejemplo de cómo los sistemas se insertan como complemento es el GPS, este sistema ha conseguido ahorra mucho dinero en transporte, un conductor </w:t>
-      </w:r>
-      <w:r>
-        <w:rPr>
-          <w:rFonts w:ascii="Arial" w:hAnsi="Arial" w:cs="Arial"/>
-          <w:sz w:val="24"/>
-          <w:szCs w:val="24"/>
-        </w:rPr>
-        <w:t>más</w:t>
-      </w:r>
-      <w:r>
-        <w:rPr>
-          <w:rFonts w:ascii="Arial" w:hAnsi="Arial" w:cs="Arial"/>
-          <w:sz w:val="24"/>
-          <w:szCs w:val="24"/>
-        </w:rPr>
-        <w:t xml:space="preserve"> relajado. Sin embargo, no es capaz de conducir por </w:t>
-      </w:r>
-      <w:r>
-        <w:rPr>
-          <w:rFonts w:ascii="Arial" w:hAnsi="Arial" w:cs="Arial"/>
-          <w:sz w:val="24"/>
-          <w:szCs w:val="24"/>
-        </w:rPr>
-        <w:t>sí</w:t>
-      </w:r>
-      <w:r>
-        <w:rPr>
-          <w:rFonts w:ascii="Arial" w:hAnsi="Arial" w:cs="Arial"/>
-          <w:sz w:val="24"/>
-          <w:szCs w:val="24"/>
-        </w:rPr>
-        <w:t xml:space="preserve"> solo.</w:t>
-      </w:r>
-    </w:p>
-    <w:p>
-      <w:pPr>
-        <w:jc w:val="both"/>
-        <w:rPr>
-          <w:rFonts w:ascii="Arial" w:hAnsi="Arial" w:cs="Arial"/>
-          <w:sz w:val="24"/>
-          <w:szCs w:val="24"/>
-        </w:rPr>
-      </w:pPr>
-      <w:r>
-        <w:rPr>
-          <w:rFonts w:ascii="Arial" w:hAnsi="Arial" w:cs="Arial"/>
-          <w:sz w:val="24"/>
-          <w:szCs w:val="24"/>
-        </w:rPr>
-        <w:t>Otro ejemplo, es la ‘</w:t>
-      </w:r>
-      <w:proofErr w:type="spellStart"/>
-      <w:r>
-        <w:rPr>
-          <w:rFonts w:ascii="Arial" w:hAnsi="Arial" w:cs="Arial"/>
-          <w:sz w:val="24"/>
-          <w:szCs w:val="24"/>
-        </w:rPr>
-        <w:t>Roomba</w:t>
-      </w:r>
-      <w:proofErr w:type="spellEnd"/>
-      <w:r>
-        <w:rPr>
-          <w:rFonts w:ascii="Arial" w:hAnsi="Arial" w:cs="Arial"/>
-          <w:sz w:val="24"/>
-          <w:szCs w:val="24"/>
-        </w:rPr>
-        <w:t>’. Esta es capaz de realizar algunas tareas básicas como barrer. Sin embargo, realizar todas las tareas del hogar es trabajo mucho más complejo.</w:t>
-      </w:r>
-    </w:p>
-    <w:p>
-      <w:pPr>
-        <w:jc w:val="both"/>
-        <w:rPr>
-          <w:rFonts w:ascii="Arial" w:hAnsi="Arial" w:cs="Arial"/>
-          <w:sz w:val="24"/>
-          <w:szCs w:val="24"/>
-        </w:rPr>
-      </w:pPr>
-      <w:r>
-        <w:rPr>
-          <w:rFonts w:ascii="Arial" w:hAnsi="Arial" w:cs="Arial"/>
-          <w:sz w:val="24"/>
-          <w:szCs w:val="24"/>
-        </w:rPr>
-        <w:t>En ambos casos, se libera un tiempo que puede ser dedicado a otros frentes</w:t>
-      </w:r>
-    </w:p>
-    <w:p>
-      <w:pPr>
-        <w:jc w:val="both"/>
-        <w:rPr>
-          <w:rFonts w:ascii="Arial" w:hAnsi="Arial" w:cs="Arial"/>
-          <w:sz w:val="24"/>
-          <w:szCs w:val="24"/>
-        </w:rPr>
-      </w:pPr>
-      <w:r>
-        <w:rPr>
-          <w:rFonts w:ascii="Arial" w:hAnsi="Arial" w:cs="Arial"/>
-          <w:sz w:val="24"/>
-          <w:szCs w:val="24"/>
-        </w:rPr>
-        <w:t xml:space="preserve">(En mi empresa, hay un ingeniero respondiendo preguntas de SAT. Si esto lo hiciera un </w:t>
-      </w:r>
-      <w:proofErr w:type="spellStart"/>
-      <w:r>
-        <w:rPr>
-          <w:rFonts w:ascii="Arial" w:hAnsi="Arial" w:cs="Arial"/>
-          <w:sz w:val="24"/>
-          <w:szCs w:val="24"/>
-        </w:rPr>
-        <w:t>chatbot</w:t>
-      </w:r>
-      <w:proofErr w:type="spellEnd"/>
-      <w:r>
-        <w:rPr>
-          <w:rFonts w:ascii="Arial" w:hAnsi="Arial" w:cs="Arial"/>
-          <w:sz w:val="24"/>
-          <w:szCs w:val="24"/>
-        </w:rPr>
-        <w:t>, el ingeniero ser</w:t>
-      </w:r>
-      <w:r>
-        <w:rPr>
-          <w:rFonts w:ascii="Arial" w:hAnsi="Arial" w:cs="Arial"/>
-          <w:sz w:val="24"/>
-          <w:szCs w:val="24"/>
-        </w:rPr>
-        <w:t>ía</w:t>
-      </w:r>
-      <w:r>
-        <w:rPr>
-          <w:rFonts w:ascii="Arial" w:hAnsi="Arial" w:cs="Arial"/>
-          <w:sz w:val="24"/>
-          <w:szCs w:val="24"/>
-        </w:rPr>
-        <w:t xml:space="preserve"> capaz de hacer otras cosas </w:t>
-      </w:r>
-      <w:r>
-        <w:rPr>
-          <w:rFonts w:ascii="Arial" w:hAnsi="Arial" w:cs="Arial"/>
-          <w:sz w:val="24"/>
-          <w:szCs w:val="24"/>
-        </w:rPr>
-        <w:t>más</w:t>
-      </w:r>
-      <w:r>
-        <w:rPr>
-          <w:rFonts w:ascii="Arial" w:hAnsi="Arial" w:cs="Arial"/>
-          <w:sz w:val="24"/>
-          <w:szCs w:val="24"/>
-        </w:rPr>
-        <w:t xml:space="preserve"> complejas y ser </w:t>
-      </w:r>
-      <w:r>
-        <w:rPr>
-          <w:rFonts w:ascii="Arial" w:hAnsi="Arial" w:cs="Arial"/>
-          <w:sz w:val="24"/>
-          <w:szCs w:val="24"/>
-        </w:rPr>
-        <w:t>más</w:t>
-      </w:r>
-      <w:r>
-        <w:rPr>
-          <w:rFonts w:ascii="Arial" w:hAnsi="Arial" w:cs="Arial"/>
-          <w:sz w:val="24"/>
-          <w:szCs w:val="24"/>
-        </w:rPr>
-        <w:t xml:space="preserve"> eficiente con su tiempo)</w:t>
-      </w:r>
-    </w:p>
-    <w:p>
-      <w:pPr>
-        <w:jc w:val="both"/>
-        <w:rPr>
-          <w:rFonts w:ascii="Arial" w:hAnsi="Arial" w:cs="Arial"/>
-          <w:sz w:val="24"/>
-          <w:szCs w:val="24"/>
-        </w:rPr>
-      </w:pPr>
-      <w:r>
-        <w:rPr>
-          <w:rFonts w:ascii="Arial" w:hAnsi="Arial" w:cs="Arial"/>
-          <w:sz w:val="24"/>
-          <w:szCs w:val="24"/>
-        </w:rPr>
-        <w:t>Transformar tiempo dedicado en tareas repetitivas en tareas cognitivas y una mejor calidad del trabajo</w:t>
-      </w:r>
-    </w:p>
-    <w:p>
-      <w:pPr>
-        <w:jc w:val="both"/>
-        <w:rPr>
-          <w:rFonts w:ascii="Arial" w:hAnsi="Arial" w:cs="Arial"/>
-          <w:sz w:val="24"/>
-          <w:szCs w:val="24"/>
-        </w:rPr>
-      </w:pPr>
-      <w:r>
-        <w:rPr>
-          <w:rFonts w:ascii="Arial" w:hAnsi="Arial" w:cs="Arial"/>
-          <w:sz w:val="24"/>
-          <w:szCs w:val="24"/>
-        </w:rPr>
-        <w:t>Consideraciones éticas</w:t>
-      </w:r>
-    </w:p>
-    <w:p>
-      <w:pPr>
-        <w:jc w:val="both"/>
-        <w:rPr>
-          <w:rFonts w:ascii="Arial" w:hAnsi="Arial" w:cs="Arial"/>
-          <w:sz w:val="24"/>
-          <w:szCs w:val="24"/>
-        </w:rPr>
-      </w:pPr>
-      <w:r>
-        <w:rPr>
-          <w:rFonts w:ascii="Arial" w:hAnsi="Arial" w:cs="Arial"/>
-          <w:sz w:val="24"/>
-          <w:szCs w:val="24"/>
-        </w:rPr>
-        <w:t xml:space="preserve">Gracias al tratamiento de datos se pueden hacer predicciones que permitan evitar accidentes laborales, bajas laborales, </w:t>
-      </w:r>
-      <w:r>
-        <w:rPr>
-          <w:rFonts w:ascii="Arial" w:hAnsi="Arial" w:cs="Arial"/>
-          <w:sz w:val="24"/>
-          <w:szCs w:val="24"/>
-        </w:rPr>
-        <w:t>etc.</w:t>
-      </w:r>
-      <w:r>
-        <w:rPr>
-          <w:rFonts w:ascii="Arial" w:hAnsi="Arial" w:cs="Arial"/>
-          <w:sz w:val="24"/>
-          <w:szCs w:val="24"/>
-        </w:rPr>
-        <w:t>…</w:t>
-      </w:r>
-    </w:p>
-    <w:p>
-      <w:pPr>
-        <w:jc w:val="both"/>
-        <w:rPr>
-          <w:rFonts w:ascii="Arial" w:hAnsi="Arial" w:cs="Arial"/>
-          <w:sz w:val="24"/>
-          <w:szCs w:val="24"/>
-        </w:rPr>
-      </w:pPr>
-      <w:r>
-        <w:rPr>
-          <w:rFonts w:ascii="Arial" w:hAnsi="Arial" w:cs="Arial"/>
-          <w:sz w:val="24"/>
-          <w:szCs w:val="24"/>
-        </w:rPr>
-        <w:t>El objetivo debe ser realizar estas predicciones sin violar la privacidad de la gente.</w:t>
-      </w:r>
-    </w:p>
-    <w:p>
-      <w:pPr>
-        <w:jc w:val="both"/>
-        <w:rPr>
-          <w:rFonts w:ascii="Arial" w:hAnsi="Arial" w:cs="Arial"/>
-          <w:sz w:val="24"/>
-          <w:szCs w:val="24"/>
-        </w:rPr>
-      </w:pPr>
-      <w:r>
-        <w:rPr>
-          <w:rFonts w:ascii="Arial" w:hAnsi="Arial" w:cs="Arial"/>
-          <w:sz w:val="24"/>
-          <w:szCs w:val="24"/>
-        </w:rPr>
-        <w:t xml:space="preserve">Sistemas </w:t>
-      </w:r>
-      <w:r>
-        <w:rPr>
-          <w:rFonts w:ascii="Arial" w:hAnsi="Arial" w:cs="Arial"/>
-          <w:sz w:val="24"/>
-          <w:szCs w:val="24"/>
-        </w:rPr>
-        <w:t>más</w:t>
-      </w:r>
-      <w:r>
-        <w:rPr>
-          <w:rFonts w:ascii="Arial" w:hAnsi="Arial" w:cs="Arial"/>
-          <w:sz w:val="24"/>
-          <w:szCs w:val="24"/>
-        </w:rPr>
-        <w:t xml:space="preserve"> inteligentes, menos especialización humana</w:t>
-      </w:r>
-    </w:p>
-    <w:p>
-      <w:pPr>
-        <w:jc w:val="both"/>
-        <w:rPr>
-          <w:rFonts w:ascii="Arial" w:hAnsi="Arial" w:cs="Arial"/>
-          <w:sz w:val="24"/>
-          <w:szCs w:val="24"/>
-        </w:rPr>
-      </w:pPr>
-      <w:r>
-        <w:rPr>
-          <w:rFonts w:ascii="Arial" w:hAnsi="Arial" w:cs="Arial"/>
-          <w:sz w:val="24"/>
-          <w:szCs w:val="24"/>
-        </w:rPr>
-        <w:t>Esta revolución de la IA puede conllevar a eliminar tareas repetitivas y dar lugar a tareas más humanas, pero esto no tiene que ir ligado con la pérdida de empleo.</w:t>
-      </w:r>
-    </w:p>
-    <w:p>
-      <w:pPr>
-        <w:jc w:val="both"/>
-        <w:rPr>
-          <w:rFonts w:ascii="Arial" w:hAnsi="Arial" w:cs="Arial"/>
-          <w:sz w:val="24"/>
-          <w:szCs w:val="24"/>
-        </w:rPr>
-      </w:pPr>
-      <w:r>
-        <w:rPr>
-          <w:rFonts w:ascii="Arial" w:hAnsi="Arial" w:cs="Arial"/>
-          <w:sz w:val="24"/>
-          <w:szCs w:val="24"/>
-        </w:rPr>
-        <w:t>Estos sistemas pueden llevar a la inclusión en el entorno laboral y social a personas con necesidades especiales</w:t>
+      <w:r>
+        <w:rPr>
+          <w:rFonts w:ascii="Arial" w:hAnsi="Arial" w:cs="Arial"/>
+          <w:sz w:val="24"/>
+          <w:szCs w:val="24"/>
+        </w:rPr>
+        <w:t>.</w:t>
+      </w:r>
+    </w:p>
+    <w:p>
+      <w:pPr>
+        <w:jc w:val="both"/>
+        <w:rPr>
+          <w:rFonts w:ascii="Arial" w:hAnsi="Arial" w:cs="Arial"/>
+          <w:sz w:val="24"/>
+          <w:szCs w:val="24"/>
+        </w:rPr>
+      </w:pPr>
+      <w:r>
+        <w:rPr>
+          <w:rFonts w:ascii="Arial" w:hAnsi="Arial" w:cs="Arial"/>
+          <w:sz w:val="24"/>
+          <w:szCs w:val="24"/>
+        </w:rPr>
+        <w:t>Es peligroso tener sistemas inteligentes que funcionen como una “</w:t>
+      </w:r>
+      <w:r>
+        <w:rPr>
+          <w:rFonts w:ascii="Arial" w:hAnsi="Arial" w:cs="Arial"/>
+          <w:sz w:val="24"/>
+          <w:szCs w:val="24"/>
+        </w:rPr>
+        <w:t>B</w:t>
+      </w:r>
+      <w:r>
+        <w:rPr>
+          <w:rFonts w:ascii="Arial" w:hAnsi="Arial" w:cs="Arial"/>
+          <w:sz w:val="24"/>
+          <w:szCs w:val="24"/>
+        </w:rPr>
+        <w:t xml:space="preserve">lack </w:t>
+      </w:r>
+      <w:r>
+        <w:rPr>
+          <w:rFonts w:ascii="Arial" w:hAnsi="Arial" w:cs="Arial"/>
+          <w:sz w:val="24"/>
+          <w:szCs w:val="24"/>
+        </w:rPr>
+        <w:t>B</w:t>
+      </w:r>
+      <w:r>
+        <w:rPr>
+          <w:rFonts w:ascii="Arial" w:hAnsi="Arial" w:cs="Arial"/>
+          <w:sz w:val="24"/>
+          <w:szCs w:val="24"/>
+        </w:rPr>
+        <w:t>ox</w:t>
+      </w:r>
+      <w:r>
+        <w:rPr>
+          <w:rFonts w:ascii="Arial" w:hAnsi="Arial" w:cs="Arial"/>
+          <w:sz w:val="24"/>
+          <w:szCs w:val="24"/>
+        </w:rPr>
+        <w:t>”</w:t>
+      </w:r>
+      <w:r>
+        <w:rPr>
+          <w:rFonts w:ascii="Arial" w:hAnsi="Arial" w:cs="Arial"/>
+          <w:sz w:val="24"/>
+          <w:szCs w:val="24"/>
+        </w:rPr>
+        <w:t>. Algoritmos que funcionan y son de utilidad, pero nadie sabe explicar como funcionan y reajustarlos en caso de ser necesario.</w:t>
+      </w:r>
+    </w:p>
+    <w:p>
+      <w:pPr>
+        <w:jc w:val="both"/>
+        <w:rPr>
+          <w:rFonts w:ascii="Arial" w:hAnsi="Arial" w:cs="Arial"/>
+          <w:sz w:val="24"/>
+          <w:szCs w:val="24"/>
+        </w:rPr>
+      </w:pPr>
+      <w:r>
+        <w:rPr>
+          <w:rFonts w:ascii="Arial" w:hAnsi="Arial" w:cs="Arial"/>
+          <w:sz w:val="24"/>
+          <w:szCs w:val="24"/>
+        </w:rPr>
+        <w:t xml:space="preserve">La responsabilidad nunca puede ser la de una </w:t>
+      </w:r>
+      <w:r>
+        <w:rPr>
+          <w:rFonts w:ascii="Arial" w:hAnsi="Arial" w:cs="Arial"/>
+          <w:sz w:val="24"/>
+          <w:szCs w:val="24"/>
+        </w:rPr>
+        <w:t>máquina</w:t>
+      </w:r>
+      <w:r>
+        <w:rPr>
+          <w:rFonts w:ascii="Arial" w:hAnsi="Arial" w:cs="Arial"/>
+          <w:sz w:val="24"/>
+          <w:szCs w:val="24"/>
+        </w:rPr>
+        <w:t>.</w:t>
+      </w:r>
+      <w:r>
+        <w:rPr>
+          <w:rFonts w:ascii="Arial" w:hAnsi="Arial" w:cs="Arial"/>
+          <w:sz w:val="24"/>
+          <w:szCs w:val="24"/>
+        </w:rPr>
+        <w:t xml:space="preserve"> La</w:t>
+      </w:r>
+      <w:r>
+        <w:rPr>
+          <w:rFonts w:ascii="Arial" w:hAnsi="Arial" w:cs="Arial"/>
+          <w:sz w:val="24"/>
+          <w:szCs w:val="24"/>
+        </w:rPr>
+        <w:t xml:space="preserve"> importancia de saber interpretar los datos es crucial</w:t>
+      </w:r>
+      <w:r>
+        <w:rPr>
+          <w:rFonts w:ascii="Arial" w:hAnsi="Arial" w:cs="Arial"/>
+          <w:sz w:val="24"/>
+          <w:szCs w:val="24"/>
+        </w:rPr>
+        <w:t>.</w:t>
       </w:r>
     </w:p>
     <w:p>
@@ -1170,120 +775,448 @@
           <w:szCs w:val="24"/>
         </w:rPr>
         <w:lastRenderedPageBreak/>
-        <w:t>Articulo especifico 2</w:t>
-      </w:r>
-      <w:r>
-        <w:rPr>
-          <w:rFonts w:ascii="Arial" w:hAnsi="Arial" w:cs="Arial"/>
-          <w:sz w:val="24"/>
-          <w:szCs w:val="24"/>
-        </w:rPr>
-        <w:t xml:space="preserve"> </w:t>
-      </w:r>
-      <w:r>
-        <w:rPr>
-          <w:rFonts w:ascii="Arial" w:hAnsi="Arial" w:cs="Arial"/>
-          <w:sz w:val="24"/>
-          <w:szCs w:val="24"/>
-        </w:rPr>
-        <w:t>(</w:t>
-      </w:r>
-      <w:r>
-        <w:rPr>
-          <w:rFonts w:ascii="Arial" w:hAnsi="Arial" w:cs="Arial"/>
-          <w:sz w:val="24"/>
-          <w:szCs w:val="24"/>
-        </w:rPr>
-        <w:t>Los algoritmos guían la selección de personal en las empresas y eso puede ser un problema</w:t>
-      </w:r>
-      <w:r>
-        <w:rPr>
-          <w:rFonts w:ascii="Arial" w:hAnsi="Arial" w:cs="Arial"/>
-          <w:sz w:val="24"/>
-          <w:szCs w:val="24"/>
-        </w:rPr>
-        <w:t>)</w:t>
-      </w:r>
-      <w:r>
-        <w:rPr>
-          <w:rFonts w:ascii="Arial" w:hAnsi="Arial" w:cs="Arial"/>
-          <w:sz w:val="24"/>
-          <w:szCs w:val="24"/>
-        </w:rPr>
-        <w:t>:</w:t>
-      </w:r>
-    </w:p>
-    <w:p>
-      <w:pPr>
-        <w:jc w:val="both"/>
-        <w:rPr>
-          <w:rFonts w:ascii="Arial" w:hAnsi="Arial" w:cs="Arial"/>
-          <w:sz w:val="24"/>
-          <w:szCs w:val="24"/>
-        </w:rPr>
-      </w:pPr>
-      <w:r>
-        <w:rPr>
-          <w:rFonts w:ascii="Arial" w:hAnsi="Arial" w:cs="Arial"/>
-          <w:sz w:val="24"/>
-          <w:szCs w:val="24"/>
-        </w:rPr>
-        <w:t>Juzgar a alguien por su apariencia puede conllevar repercusiones negativas.</w:t>
-      </w:r>
-    </w:p>
-    <w:p>
-      <w:pPr>
-        <w:jc w:val="both"/>
-        <w:rPr>
-          <w:rFonts w:ascii="Arial" w:hAnsi="Arial" w:cs="Arial"/>
-          <w:sz w:val="24"/>
-          <w:szCs w:val="24"/>
-        </w:rPr>
-      </w:pPr>
-      <w:r>
-        <w:rPr>
-          <w:rFonts w:ascii="Arial" w:hAnsi="Arial" w:cs="Arial"/>
-          <w:sz w:val="24"/>
-          <w:szCs w:val="24"/>
-        </w:rPr>
-        <w:t xml:space="preserve">Debido a la gran cantidad de datos a valorar, muchas veces se tiene una </w:t>
-      </w:r>
-      <w:proofErr w:type="spellStart"/>
-      <w:r>
-        <w:rPr>
-          <w:rFonts w:ascii="Arial" w:hAnsi="Arial" w:cs="Arial"/>
-          <w:sz w:val="24"/>
-          <w:szCs w:val="24"/>
-        </w:rPr>
-        <w:t>fé</w:t>
-      </w:r>
-      <w:proofErr w:type="spellEnd"/>
-      <w:r>
-        <w:rPr>
-          <w:rFonts w:ascii="Arial" w:hAnsi="Arial" w:cs="Arial"/>
-          <w:sz w:val="24"/>
-          <w:szCs w:val="24"/>
-        </w:rPr>
-        <w:t xml:space="preserve"> ciega en la tecnología, dando por veraz cualquier valoración proveniente de un programa.</w:t>
-      </w:r>
-    </w:p>
-    <w:p>
-      <w:pPr>
-        <w:jc w:val="both"/>
-        <w:rPr>
-          <w:rFonts w:ascii="Arial" w:hAnsi="Arial" w:cs="Arial"/>
-          <w:sz w:val="24"/>
-          <w:szCs w:val="24"/>
-        </w:rPr>
-      </w:pPr>
-      <w:r>
-        <w:rPr>
-          <w:rFonts w:ascii="Arial" w:hAnsi="Arial" w:cs="Arial"/>
-          <w:sz w:val="24"/>
-          <w:szCs w:val="24"/>
-        </w:rPr>
-        <w:t>De la misma forma que los humanos tenemos sesgos, los algoritmos también pueden tenerlos, ya que, al fin y al cabo, todo programa es diseñado desarrollado por personas.</w:t>
-      </w:r>
+        <w:t>Artículo especifico 1:</w:t>
+      </w:r>
+      <w:r>
+        <w:rPr>
+          <w:rFonts w:ascii="Arial" w:hAnsi="Arial" w:cs="Arial"/>
+          <w:sz w:val="24"/>
+          <w:szCs w:val="24"/>
+        </w:rPr>
+        <w:t xml:space="preserve"> El lugar que ocupa la inteligencia artificial en el futuro del trabajo</w:t>
+      </w:r>
+    </w:p>
+    <w:p>
+      <w:pPr>
+        <w:jc w:val="both"/>
+        <w:rPr>
+          <w:rFonts w:ascii="Arial" w:hAnsi="Arial" w:cs="Arial"/>
+          <w:sz w:val="24"/>
+          <w:szCs w:val="24"/>
+        </w:rPr>
+      </w:pPr>
+      <w:r>
+        <w:rPr>
+          <w:rFonts w:ascii="Arial" w:hAnsi="Arial" w:cs="Arial"/>
+          <w:sz w:val="24"/>
+          <w:szCs w:val="24"/>
+        </w:rPr>
+        <w:t xml:space="preserve">Las nuevas tecnologías nos permiten tener un mejor </w:t>
+      </w:r>
+      <w:r>
+        <w:rPr>
+          <w:rFonts w:ascii="Arial" w:hAnsi="Arial" w:cs="Arial"/>
+          <w:sz w:val="24"/>
+          <w:szCs w:val="24"/>
+        </w:rPr>
+        <w:t>desempeño</w:t>
+      </w:r>
+      <w:r>
+        <w:rPr>
+          <w:rFonts w:ascii="Arial" w:hAnsi="Arial" w:cs="Arial"/>
+          <w:sz w:val="24"/>
+          <w:szCs w:val="24"/>
+        </w:rPr>
+        <w:t xml:space="preserve"> tanto en el ámbito laboral como personal</w:t>
+      </w:r>
+      <w:r>
+        <w:rPr>
+          <w:rFonts w:ascii="Arial" w:hAnsi="Arial" w:cs="Arial"/>
+          <w:sz w:val="24"/>
+          <w:szCs w:val="24"/>
+        </w:rPr>
+        <w:t>.</w:t>
+      </w:r>
+    </w:p>
+    <w:p>
+      <w:pPr>
+        <w:jc w:val="both"/>
+        <w:rPr>
+          <w:rFonts w:ascii="Arial" w:hAnsi="Arial" w:cs="Arial"/>
+          <w:sz w:val="24"/>
+          <w:szCs w:val="24"/>
+        </w:rPr>
+      </w:pPr>
+      <w:r>
+        <w:rPr>
+          <w:rFonts w:ascii="Arial" w:hAnsi="Arial" w:cs="Arial"/>
+          <w:sz w:val="24"/>
+          <w:szCs w:val="24"/>
+        </w:rPr>
+        <w:t xml:space="preserve">Sin </w:t>
+      </w:r>
+      <w:r>
+        <w:rPr>
+          <w:rFonts w:ascii="Arial" w:hAnsi="Arial" w:cs="Arial"/>
+          <w:sz w:val="24"/>
+          <w:szCs w:val="24"/>
+        </w:rPr>
+        <w:t>embargo,</w:t>
+      </w:r>
+      <w:r>
+        <w:rPr>
+          <w:rFonts w:ascii="Arial" w:hAnsi="Arial" w:cs="Arial"/>
+          <w:sz w:val="24"/>
+          <w:szCs w:val="24"/>
+        </w:rPr>
+        <w:t xml:space="preserve"> existes preocupaciones si esto puede conllevar a la pérdida de empleo.</w:t>
+      </w:r>
+    </w:p>
+    <w:p>
+      <w:pPr>
+        <w:jc w:val="both"/>
+        <w:rPr>
+          <w:rFonts w:ascii="Arial" w:hAnsi="Arial" w:cs="Arial"/>
+          <w:sz w:val="24"/>
+          <w:szCs w:val="24"/>
+        </w:rPr>
+      </w:pPr>
+      <w:r>
+        <w:rPr>
+          <w:rFonts w:ascii="Arial" w:hAnsi="Arial" w:cs="Arial"/>
+          <w:sz w:val="24"/>
+          <w:szCs w:val="24"/>
+        </w:rPr>
+        <w:t>A día de hoy estamos muy lejos de ser reemplazados por IA pero esta nos podrá ayudar en un gran abanico de tareas laborales y no laborales sobre todos de bajo nivel cognitivo</w:t>
+      </w:r>
+    </w:p>
+    <w:p>
+      <w:pPr>
+        <w:jc w:val="both"/>
+        <w:rPr>
+          <w:rFonts w:ascii="Arial" w:hAnsi="Arial" w:cs="Arial"/>
+          <w:sz w:val="24"/>
+          <w:szCs w:val="24"/>
+        </w:rPr>
+      </w:pPr>
+      <w:r>
+        <w:rPr>
+          <w:rFonts w:ascii="Arial" w:hAnsi="Arial" w:cs="Arial"/>
+          <w:sz w:val="24"/>
+          <w:szCs w:val="24"/>
+        </w:rPr>
+        <w:t xml:space="preserve">Un ejemplo de cómo los sistemas se insertan como complemento es el GPS, este sistema ha conseguido ahorra mucho dinero en transporte, un conductor </w:t>
+      </w:r>
+      <w:r>
+        <w:rPr>
+          <w:rFonts w:ascii="Arial" w:hAnsi="Arial" w:cs="Arial"/>
+          <w:sz w:val="24"/>
+          <w:szCs w:val="24"/>
+        </w:rPr>
+        <w:t>más</w:t>
+      </w:r>
+      <w:r>
+        <w:rPr>
+          <w:rFonts w:ascii="Arial" w:hAnsi="Arial" w:cs="Arial"/>
+          <w:sz w:val="24"/>
+          <w:szCs w:val="24"/>
+        </w:rPr>
+        <w:t xml:space="preserve"> relajado. Sin embargo, no es capaz de conducir por </w:t>
+      </w:r>
+      <w:r>
+        <w:rPr>
+          <w:rFonts w:ascii="Arial" w:hAnsi="Arial" w:cs="Arial"/>
+          <w:sz w:val="24"/>
+          <w:szCs w:val="24"/>
+        </w:rPr>
+        <w:t>sí</w:t>
+      </w:r>
+      <w:r>
+        <w:rPr>
+          <w:rFonts w:ascii="Arial" w:hAnsi="Arial" w:cs="Arial"/>
+          <w:sz w:val="24"/>
+          <w:szCs w:val="24"/>
+        </w:rPr>
+        <w:t xml:space="preserve"> solo.</w:t>
+      </w:r>
+    </w:p>
+    <w:p>
+      <w:pPr>
+        <w:jc w:val="both"/>
+        <w:rPr>
+          <w:rFonts w:ascii="Arial" w:hAnsi="Arial" w:cs="Arial"/>
+          <w:sz w:val="24"/>
+          <w:szCs w:val="24"/>
+        </w:rPr>
+      </w:pPr>
+      <w:r>
+        <w:rPr>
+          <w:rFonts w:ascii="Arial" w:hAnsi="Arial" w:cs="Arial"/>
+          <w:sz w:val="24"/>
+          <w:szCs w:val="24"/>
+        </w:rPr>
+        <w:t>Otro ejemplo, es la ‘Roomba’. Esta es capaz de realizar algunas tareas básicas como barrer. Sin embargo, realizar todas las tareas del hogar es trabajo mucho más complejo.</w:t>
+      </w:r>
+    </w:p>
+    <w:p>
+      <w:pPr>
+        <w:jc w:val="both"/>
+        <w:rPr>
+          <w:rFonts w:ascii="Arial" w:hAnsi="Arial" w:cs="Arial"/>
+          <w:sz w:val="24"/>
+          <w:szCs w:val="24"/>
+        </w:rPr>
+      </w:pPr>
+      <w:r>
+        <w:rPr>
+          <w:rFonts w:ascii="Arial" w:hAnsi="Arial" w:cs="Arial"/>
+          <w:sz w:val="24"/>
+          <w:szCs w:val="24"/>
+        </w:rPr>
+        <w:t>En ambos casos, se libera un tiempo que puede ser dedicado a otros frentes</w:t>
+      </w:r>
+    </w:p>
+    <w:p>
+      <w:pPr>
+        <w:jc w:val="both"/>
+        <w:rPr>
+          <w:rFonts w:ascii="Arial" w:hAnsi="Arial" w:cs="Arial"/>
+          <w:sz w:val="24"/>
+          <w:szCs w:val="24"/>
+        </w:rPr>
+      </w:pPr>
+      <w:r>
+        <w:rPr>
+          <w:rFonts w:ascii="Arial" w:hAnsi="Arial" w:cs="Arial"/>
+          <w:sz w:val="24"/>
+          <w:szCs w:val="24"/>
+        </w:rPr>
+        <w:t>(En mi empresa, hay un ingeniero respondiendo preguntas de SAT. Si esto lo hiciera un chatbot, el ingeniero ser</w:t>
+      </w:r>
+      <w:r>
+        <w:rPr>
+          <w:rFonts w:ascii="Arial" w:hAnsi="Arial" w:cs="Arial"/>
+          <w:sz w:val="24"/>
+          <w:szCs w:val="24"/>
+        </w:rPr>
+        <w:t>ía</w:t>
+      </w:r>
+      <w:r>
+        <w:rPr>
+          <w:rFonts w:ascii="Arial" w:hAnsi="Arial" w:cs="Arial"/>
+          <w:sz w:val="24"/>
+          <w:szCs w:val="24"/>
+        </w:rPr>
+        <w:t xml:space="preserve"> capaz de hacer otras cosas </w:t>
+      </w:r>
+      <w:r>
+        <w:rPr>
+          <w:rFonts w:ascii="Arial" w:hAnsi="Arial" w:cs="Arial"/>
+          <w:sz w:val="24"/>
+          <w:szCs w:val="24"/>
+        </w:rPr>
+        <w:t>más</w:t>
+      </w:r>
+      <w:r>
+        <w:rPr>
+          <w:rFonts w:ascii="Arial" w:hAnsi="Arial" w:cs="Arial"/>
+          <w:sz w:val="24"/>
+          <w:szCs w:val="24"/>
+        </w:rPr>
+        <w:t xml:space="preserve"> complejas y ser </w:t>
+      </w:r>
+      <w:r>
+        <w:rPr>
+          <w:rFonts w:ascii="Arial" w:hAnsi="Arial" w:cs="Arial"/>
+          <w:sz w:val="24"/>
+          <w:szCs w:val="24"/>
+        </w:rPr>
+        <w:t>más</w:t>
+      </w:r>
+      <w:r>
+        <w:rPr>
+          <w:rFonts w:ascii="Arial" w:hAnsi="Arial" w:cs="Arial"/>
+          <w:sz w:val="24"/>
+          <w:szCs w:val="24"/>
+        </w:rPr>
+        <w:t xml:space="preserve"> eficiente con su tiempo)</w:t>
+      </w:r>
+    </w:p>
+    <w:p>
+      <w:pPr>
+        <w:jc w:val="both"/>
+        <w:rPr>
+          <w:rFonts w:ascii="Arial" w:hAnsi="Arial" w:cs="Arial"/>
+          <w:sz w:val="24"/>
+          <w:szCs w:val="24"/>
+        </w:rPr>
+      </w:pPr>
+      <w:r>
+        <w:rPr>
+          <w:rFonts w:ascii="Arial" w:hAnsi="Arial" w:cs="Arial"/>
+          <w:sz w:val="24"/>
+          <w:szCs w:val="24"/>
+        </w:rPr>
+        <w:t>Transformar tiempo dedicado en tareas repetitivas en tareas cognitivas y una mejor calidad del trabajo</w:t>
+      </w:r>
+    </w:p>
+    <w:p>
+      <w:pPr>
+        <w:jc w:val="both"/>
+        <w:rPr>
+          <w:rFonts w:ascii="Arial" w:hAnsi="Arial" w:cs="Arial"/>
+          <w:sz w:val="24"/>
+          <w:szCs w:val="24"/>
+        </w:rPr>
+      </w:pPr>
+      <w:r>
+        <w:rPr>
+          <w:rFonts w:ascii="Arial" w:hAnsi="Arial" w:cs="Arial"/>
+          <w:sz w:val="24"/>
+          <w:szCs w:val="24"/>
+        </w:rPr>
+        <w:t>Consideraciones éticas</w:t>
+      </w:r>
+    </w:p>
+    <w:p>
+      <w:pPr>
+        <w:jc w:val="both"/>
+        <w:rPr>
+          <w:rFonts w:ascii="Arial" w:hAnsi="Arial" w:cs="Arial"/>
+          <w:sz w:val="24"/>
+          <w:szCs w:val="24"/>
+        </w:rPr>
+      </w:pPr>
+      <w:r>
+        <w:rPr>
+          <w:rFonts w:ascii="Arial" w:hAnsi="Arial" w:cs="Arial"/>
+          <w:sz w:val="24"/>
+          <w:szCs w:val="24"/>
+        </w:rPr>
+        <w:t xml:space="preserve">Gracias al tratamiento de datos se pueden hacer predicciones que permitan evitar accidentes laborales, bajas laborales, </w:t>
+      </w:r>
+      <w:r>
+        <w:rPr>
+          <w:rFonts w:ascii="Arial" w:hAnsi="Arial" w:cs="Arial"/>
+          <w:sz w:val="24"/>
+          <w:szCs w:val="24"/>
+        </w:rPr>
+        <w:t>etc.</w:t>
+      </w:r>
+      <w:r>
+        <w:rPr>
+          <w:rFonts w:ascii="Arial" w:hAnsi="Arial" w:cs="Arial"/>
+          <w:sz w:val="24"/>
+          <w:szCs w:val="24"/>
+        </w:rPr>
+        <w:t>…</w:t>
+      </w:r>
+    </w:p>
+    <w:p>
+      <w:pPr>
+        <w:jc w:val="both"/>
+        <w:rPr>
+          <w:rFonts w:ascii="Arial" w:hAnsi="Arial" w:cs="Arial"/>
+          <w:sz w:val="24"/>
+          <w:szCs w:val="24"/>
+        </w:rPr>
+      </w:pPr>
+      <w:r>
+        <w:rPr>
+          <w:rFonts w:ascii="Arial" w:hAnsi="Arial" w:cs="Arial"/>
+          <w:sz w:val="24"/>
+          <w:szCs w:val="24"/>
+        </w:rPr>
+        <w:t>El objetivo debe ser realizar estas predicciones sin violar la privacidad de la gente.</w:t>
+      </w:r>
+    </w:p>
+    <w:p>
+      <w:pPr>
+        <w:jc w:val="both"/>
+        <w:rPr>
+          <w:rFonts w:ascii="Arial" w:hAnsi="Arial" w:cs="Arial"/>
+          <w:sz w:val="24"/>
+          <w:szCs w:val="24"/>
+        </w:rPr>
+      </w:pPr>
+      <w:r>
+        <w:rPr>
+          <w:rFonts w:ascii="Arial" w:hAnsi="Arial" w:cs="Arial"/>
+          <w:sz w:val="24"/>
+          <w:szCs w:val="24"/>
+        </w:rPr>
+        <w:t xml:space="preserve">Sistemas </w:t>
+      </w:r>
+      <w:r>
+        <w:rPr>
+          <w:rFonts w:ascii="Arial" w:hAnsi="Arial" w:cs="Arial"/>
+          <w:sz w:val="24"/>
+          <w:szCs w:val="24"/>
+        </w:rPr>
+        <w:t>más</w:t>
+      </w:r>
+      <w:r>
+        <w:rPr>
+          <w:rFonts w:ascii="Arial" w:hAnsi="Arial" w:cs="Arial"/>
+          <w:sz w:val="24"/>
+          <w:szCs w:val="24"/>
+        </w:rPr>
+        <w:t xml:space="preserve"> inteligentes, menos especialización humana</w:t>
+      </w:r>
+    </w:p>
+    <w:p>
+      <w:pPr>
+        <w:jc w:val="both"/>
+        <w:rPr>
+          <w:rFonts w:ascii="Arial" w:hAnsi="Arial" w:cs="Arial"/>
+          <w:sz w:val="24"/>
+          <w:szCs w:val="24"/>
+        </w:rPr>
+      </w:pPr>
+      <w:r>
+        <w:rPr>
+          <w:rFonts w:ascii="Arial" w:hAnsi="Arial" w:cs="Arial"/>
+          <w:sz w:val="24"/>
+          <w:szCs w:val="24"/>
+        </w:rPr>
+        <w:t>Esta revolución de la IA puede conllevar a eliminar tareas repetitivas y dar lugar a tareas más humanas, pero esto no tiene que ir ligado con la pérdida de empleo.</w:t>
+      </w:r>
+    </w:p>
+    <w:p>
+      <w:pPr>
+        <w:jc w:val="both"/>
+        <w:rPr>
+          <w:rFonts w:ascii="Arial" w:hAnsi="Arial" w:cs="Arial"/>
+          <w:sz w:val="24"/>
+          <w:szCs w:val="24"/>
+        </w:rPr>
+      </w:pPr>
+      <w:r>
+        <w:rPr>
+          <w:rFonts w:ascii="Arial" w:hAnsi="Arial" w:cs="Arial"/>
+          <w:sz w:val="24"/>
+          <w:szCs w:val="24"/>
+        </w:rPr>
+        <w:t>Estos sistemas pueden llevar a la inclusión en el entorno laboral y social a personas con necesidades especiales</w:t>
+      </w:r>
+    </w:p>
+    <w:p>
+      <w:pPr>
+        <w:jc w:val="both"/>
+        <w:rPr>
+          <w:rFonts w:ascii="Arial" w:hAnsi="Arial" w:cs="Arial"/>
+          <w:sz w:val="24"/>
+          <w:szCs w:val="24"/>
+        </w:rPr>
+      </w:pPr>
+      <w:r>
+        <w:rPr>
+          <w:rFonts w:ascii="Arial" w:hAnsi="Arial" w:cs="Arial"/>
+          <w:sz w:val="24"/>
+          <w:szCs w:val="24"/>
+        </w:rPr>
+        <w:br w:type="page"/>
+      </w:r>
+    </w:p>
+    <w:p>
+      <w:pPr>
+        <w:jc w:val="both"/>
+        <w:rPr>
+          <w:rFonts w:ascii="Arial" w:hAnsi="Arial" w:cs="Arial"/>
+          <w:sz w:val="24"/>
+          <w:szCs w:val="24"/>
+        </w:rPr>
+      </w:pPr>
       <w:r>
         <w:rPr>
           <w:rFonts w:ascii="Arial" w:hAnsi="Arial" w:cs="Arial"/>
@@ -1292,90 +1225,87 @@
           <w:sz w:val="24"/>
           <w:szCs w:val="24"/>
         </w:rPr>
-        <w:t xml:space="preserve"> La IA aprender a tomar decisiones en base a las decisiones humanas incluyendo estos posibles sesgos. Sin embargo, si se eliminan estas variables “sensibles” (género, etnia, orientación sexual, etc.…) también puede llevar a resultados sesgados o erróneos</w:t>
-      </w:r>
-    </w:p>
-    <w:p>
-      <w:pPr>
-        <w:jc w:val="both"/>
-        <w:rPr>
-          <w:rFonts w:ascii="Arial" w:hAnsi="Arial" w:cs="Arial"/>
-          <w:sz w:val="24"/>
-          <w:szCs w:val="24"/>
-        </w:rPr>
-      </w:pPr>
-      <w:r>
-        <w:rPr>
-          <w:rFonts w:ascii="Arial" w:hAnsi="Arial" w:cs="Arial"/>
-          <w:sz w:val="24"/>
-          <w:szCs w:val="24"/>
-        </w:rPr>
-        <w:t>Uno de los campos donde ha aumentado el uso de IA es en RRHH, con el fin de evaluar posibles candidatos a un puesto. Existen herramientas de IA para realizar esta labor, pero en algunos casos esta selección de personal “objetiva” contenía sesgos.</w:t>
-      </w:r>
-    </w:p>
-    <w:p>
-      <w:pPr>
-        <w:jc w:val="both"/>
-        <w:rPr>
-          <w:rFonts w:ascii="Arial" w:hAnsi="Arial" w:cs="Arial"/>
-          <w:sz w:val="24"/>
-          <w:szCs w:val="24"/>
-        </w:rPr>
-      </w:pPr>
-      <w:r>
-        <w:rPr>
-          <w:rFonts w:ascii="Arial" w:hAnsi="Arial" w:cs="Arial"/>
-          <w:sz w:val="24"/>
-          <w:szCs w:val="24"/>
-        </w:rPr>
-        <w:t>Los algoritmos no fallan, pero la persona que lo programa sí, ya sea por falta de conocimiento, factores externos (sesgos) o interés. “Si yo tengo que hacer un modelo de reclutamiento de personal, no tengo los conocimientos necesarios para saber como es el candidato idóneo”</w:t>
-      </w:r>
-    </w:p>
-    <w:p>
-      <w:pPr>
-        <w:jc w:val="both"/>
-        <w:rPr>
-          <w:rFonts w:ascii="Arial" w:hAnsi="Arial" w:cs="Arial"/>
-          <w:sz w:val="24"/>
-          <w:szCs w:val="24"/>
-        </w:rPr>
-      </w:pPr>
-      <w:r>
-        <w:rPr>
-          <w:rFonts w:ascii="Arial" w:hAnsi="Arial" w:cs="Arial"/>
-          <w:sz w:val="24"/>
-          <w:szCs w:val="24"/>
-        </w:rPr>
-        <w:t>Nos podemos apoyar de los algoritmos de IA, pero siempre recordando que esta no tiene la última palabra y que la responsabilidad siempre recae sobre una persona.</w:t>
-      </w:r>
-    </w:p>
-    <w:p>
-      <w:pPr>
-        <w:jc w:val="both"/>
-        <w:rPr>
-          <w:rFonts w:ascii="Arial" w:hAnsi="Arial" w:cs="Arial"/>
-          <w:sz w:val="24"/>
-          <w:szCs w:val="24"/>
-        </w:rPr>
-      </w:pPr>
-      <w:r>
-        <w:rPr>
-          <w:rFonts w:ascii="Arial" w:hAnsi="Arial" w:cs="Arial"/>
-          <w:sz w:val="24"/>
-          <w:szCs w:val="24"/>
-        </w:rPr>
-        <w:br w:type="page"/>
-      </w:r>
-    </w:p>
-    <w:p>
-      <w:pPr>
-        <w:jc w:val="both"/>
-        <w:rPr>
-          <w:rFonts w:ascii="Arial" w:hAnsi="Arial" w:cs="Arial"/>
-          <w:sz w:val="24"/>
-          <w:szCs w:val="24"/>
-        </w:rPr>
-      </w:pPr>
+        <w:lastRenderedPageBreak/>
+        <w:t>Articulo especifico 2</w:t>
+      </w:r>
+      <w:r>
+        <w:rPr>
+          <w:rFonts w:ascii="Arial" w:hAnsi="Arial" w:cs="Arial"/>
+          <w:sz w:val="24"/>
+          <w:szCs w:val="24"/>
+        </w:rPr>
+        <w:t xml:space="preserve"> </w:t>
+      </w:r>
+      <w:r>
+        <w:rPr>
+          <w:rFonts w:ascii="Arial" w:hAnsi="Arial" w:cs="Arial"/>
+          <w:sz w:val="24"/>
+          <w:szCs w:val="24"/>
+        </w:rPr>
+        <w:t>(Los algoritmos guían la selección de personal en las empresas y eso puede ser un problema)</w:t>
+      </w:r>
+      <w:r>
+        <w:rPr>
+          <w:rFonts w:ascii="Arial" w:hAnsi="Arial" w:cs="Arial"/>
+          <w:sz w:val="24"/>
+          <w:szCs w:val="24"/>
+        </w:rPr>
+        <w:t>:</w:t>
+      </w:r>
+    </w:p>
+    <w:p>
+      <w:pPr>
+        <w:jc w:val="both"/>
+        <w:rPr>
+          <w:rFonts w:ascii="Arial" w:hAnsi="Arial" w:cs="Arial"/>
+          <w:sz w:val="24"/>
+          <w:szCs w:val="24"/>
+        </w:rPr>
+      </w:pPr>
+      <w:r>
+        <w:rPr>
+          <w:rFonts w:ascii="Arial" w:hAnsi="Arial" w:cs="Arial"/>
+          <w:sz w:val="24"/>
+          <w:szCs w:val="24"/>
+        </w:rPr>
+        <w:t>Juzgar a alguien por su apariencia puede conllevar repercusiones negativas.</w:t>
+      </w:r>
+    </w:p>
+    <w:p>
+      <w:pPr>
+        <w:jc w:val="both"/>
+        <w:rPr>
+          <w:rFonts w:ascii="Arial" w:hAnsi="Arial" w:cs="Arial"/>
+          <w:sz w:val="24"/>
+          <w:szCs w:val="24"/>
+        </w:rPr>
+      </w:pPr>
+      <w:r>
+        <w:rPr>
+          <w:rFonts w:ascii="Arial" w:hAnsi="Arial" w:cs="Arial"/>
+          <w:sz w:val="24"/>
+          <w:szCs w:val="24"/>
+        </w:rPr>
+        <w:t>Debido a la gran cantidad de datos a valorar, muchas veces se tiene una fé ciega en la tecnología, dando por veraz cualquier valoración proveniente de un programa.</w:t>
+      </w:r>
+    </w:p>
+    <w:p>
+      <w:pPr>
+        <w:jc w:val="both"/>
+        <w:rPr>
+          <w:rFonts w:ascii="Arial" w:hAnsi="Arial" w:cs="Arial"/>
+          <w:sz w:val="24"/>
+          <w:szCs w:val="24"/>
+        </w:rPr>
+      </w:pPr>
+      <w:r>
+        <w:rPr>
+          <w:rFonts w:ascii="Arial" w:hAnsi="Arial" w:cs="Arial"/>
+          <w:sz w:val="24"/>
+          <w:szCs w:val="24"/>
+        </w:rPr>
+        <w:t>De la misma forma que los humanos tenemos sesgos, los algoritmos también pueden tenerlos, ya que, al fin y al cabo, todo programa es diseñado desarrollado por personas.</w:t>
+      </w:r>
       <w:r>
         <w:rPr>
           <w:rFonts w:ascii="Arial" w:hAnsi="Arial" w:cs="Arial"/>
@@ -1384,9 +1314,90 @@
           <w:sz w:val="24"/>
           <w:szCs w:val="24"/>
         </w:rPr>
-        <w:lastRenderedPageBreak/>
-        <w:t xml:space="preserve">Articulo especifico </w:t>
-      </w:r>
+        <w:t xml:space="preserve"> La IA aprender a tomar decisiones en base a las decisiones humanas incluyendo estos posibles sesgos. Sin embargo, si se eliminan estas variables “sensibles” (género, etnia, orientación sexual, etc.…) también puede llevar a resultados sesgados o erróneos</w:t>
+      </w:r>
+    </w:p>
+    <w:p>
+      <w:pPr>
+        <w:jc w:val="both"/>
+        <w:rPr>
+          <w:rFonts w:ascii="Arial" w:hAnsi="Arial" w:cs="Arial"/>
+          <w:sz w:val="24"/>
+          <w:szCs w:val="24"/>
+        </w:rPr>
+      </w:pPr>
+      <w:r>
+        <w:rPr>
+          <w:rFonts w:ascii="Arial" w:hAnsi="Arial" w:cs="Arial"/>
+          <w:sz w:val="24"/>
+          <w:szCs w:val="24"/>
+        </w:rPr>
+        <w:t>Uno de los campos donde ha aumentado el uso de IA es en RRHH, con el fin de evaluar posibles candidatos a un puesto. Existen herramientas de IA para realizar esta labor, pero en algunos casos esta selección de personal “objetiva” contenía sesgos.</w:t>
+      </w:r>
+    </w:p>
+    <w:p>
+      <w:pPr>
+        <w:jc w:val="both"/>
+        <w:rPr>
+          <w:rFonts w:ascii="Arial" w:hAnsi="Arial" w:cs="Arial"/>
+          <w:sz w:val="24"/>
+          <w:szCs w:val="24"/>
+        </w:rPr>
+      </w:pPr>
+      <w:r>
+        <w:rPr>
+          <w:rFonts w:ascii="Arial" w:hAnsi="Arial" w:cs="Arial"/>
+          <w:sz w:val="24"/>
+          <w:szCs w:val="24"/>
+        </w:rPr>
+        <w:t>Los algoritmos no fallan, pero la persona que lo programa sí, ya sea por falta de conocimiento, factores externos (sesgos) o interés. “Si yo tengo que hacer un modelo de reclutamiento de personal, no tengo los conocimientos necesarios para saber como es el candidato idóneo”</w:t>
+      </w:r>
+    </w:p>
+    <w:p>
+      <w:pPr>
+        <w:jc w:val="both"/>
+        <w:rPr>
+          <w:rFonts w:ascii="Arial" w:hAnsi="Arial" w:cs="Arial"/>
+          <w:sz w:val="24"/>
+          <w:szCs w:val="24"/>
+        </w:rPr>
+      </w:pPr>
+      <w:r>
+        <w:rPr>
+          <w:rFonts w:ascii="Arial" w:hAnsi="Arial" w:cs="Arial"/>
+          <w:sz w:val="24"/>
+          <w:szCs w:val="24"/>
+        </w:rPr>
+        <w:t>Nos podemos apoyar de los algoritmos de IA, pero siempre recordando que esta no tiene la última palabra y que la responsabilidad siempre recae sobre una persona.</w:t>
+      </w:r>
+    </w:p>
+    <w:p>
+      <w:pPr>
+        <w:jc w:val="both"/>
+        <w:rPr>
+          <w:rFonts w:ascii="Arial" w:hAnsi="Arial" w:cs="Arial"/>
+          <w:sz w:val="24"/>
+          <w:szCs w:val="24"/>
+        </w:rPr>
+      </w:pPr>
+      <w:r>
+        <w:rPr>
+          <w:rFonts w:ascii="Arial" w:hAnsi="Arial" w:cs="Arial"/>
+          <w:sz w:val="24"/>
+          <w:szCs w:val="24"/>
+        </w:rPr>
+        <w:br w:type="page"/>
+      </w:r>
+    </w:p>
+    <w:p>
+      <w:pPr>
+        <w:jc w:val="both"/>
+        <w:rPr>
+          <w:rFonts w:ascii="Arial" w:hAnsi="Arial" w:cs="Arial"/>
+          <w:sz w:val="24"/>
+          <w:szCs w:val="24"/>
+        </w:rPr>
+      </w:pPr>
       <w:r>
         <w:rPr>
           <w:rFonts w:ascii="Arial" w:hAnsi="Arial" w:cs="Arial"/>
@@ -1395,7 +1406,8 @@
           <w:sz w:val="24"/>
           <w:szCs w:val="24"/>
         </w:rPr>
-        <w:t>3</w:t>
+        <w:lastRenderedPageBreak/>
+        <w:t>Articulo especifico 3</w:t>
       </w:r>
       <w:r>
         <w:rPr>
@@ -1502,7 +1514,7 @@
     </w:p>
     <w:p>
       <w:pPr>
-        <w:pStyle w:val="ListParagraph"/>
+        <w:pStyle w:val="Prrafodelista"/>
         <w:numPr>
           <w:ilvl w:val="0"/>
           <w:numId w:val="1"/>
@@ -1549,7 +1561,7 @@
     </w:p>
     <w:p>
       <w:pPr>
-        <w:pStyle w:val="ListParagraph"/>
+        <w:pStyle w:val="Prrafodelista"/>
         <w:numPr>
           <w:ilvl w:val="0"/>
           <w:numId w:val="1"/>
@@ -1588,7 +1600,7 @@
     </w:p>
     <w:p>
       <w:pPr>
-        <w:pStyle w:val="ListParagraph"/>
+        <w:pStyle w:val="Prrafodelista"/>
         <w:numPr>
           <w:ilvl w:val="0"/>
           <w:numId w:val="1"/>
@@ -2237,13 +2249,13 @@
       <w:lang w:val="es-ES"/>
     </w:rPr>
   </w:style>
-  <w:style w:type="character" w:default="1" w:styleId="DefaultParagraphFont">
+  <w:style w:type="character" w:default="1" w:styleId="Fuentedeprrafopredeter">
     <w:name w:val="Default Paragraph Font"/>
     <w:uiPriority w:val="1"/>
     <w:semiHidden/>
     <w:unhideWhenUsed/>
   </w:style>
-  <w:style w:type="table" w:default="1" w:styleId="TableNormal">
+  <w:style w:type="table" w:default="1" w:styleId="Tablanormal">
     <w:name w:val="Normal Table"/>
     <w:uiPriority w:val="99"/>
     <w:semiHidden/>
@@ -2258,13 +2270,13 @@
       </w:tblCellMar>
     </w:tblPr>
   </w:style>
-  <w:style w:type="numbering" w:default="1" w:styleId="NoList">
+  <w:style w:type="numbering" w:default="1" w:styleId="Sinlista">
     <w:name w:val="No List"/>
     <w:uiPriority w:val="99"/>
     <w:semiHidden/>
     <w:unhideWhenUsed/>
   </w:style>
-  <w:style w:type="paragraph" w:styleId="ListParagraph">
+  <w:style w:type="paragraph" w:styleId="Prrafodelista">
     <w:name w:val="List Paragraph"/>
     <w:basedOn w:val="Normal"/>
     <w:uiPriority w:val="34"/>
@@ -2275,9 +2287,9 @@
       <w:contextualSpacing/>
     </w:pPr>
   </w:style>
-  <w:style w:type="character" w:styleId="Strong">
+  <w:style w:type="character" w:styleId="Textoennegrita">
     <w:name w:val="Strong"/>
-    <w:basedOn w:val="DefaultParagraphFont"/>
+    <w:basedOn w:val="Fuentedeprrafopredeter"/>
     <w:uiPriority w:val="22"/>
     <w:qFormat/>
     <w:rsid w:val="00745501"/>

</xml_diff>